<commit_message>
6_mongodb // change word totalpassengers to total in 3.4
</commit_message>
<xml_diff>
--- a/mongodb_2/Hometask-mongo2_Kate_Tsiurykava.docx
+++ b/mongodb_2/Hometask-mongo2_Kate_Tsiurykava.docx
@@ -1240,15 +1240,13 @@
         </w:rPr>
         <w:t xml:space="preserve">  </w:t>
       </w:r>
-      <w:proofErr w:type="spellStart"/>
       <w:proofErr w:type="gramStart"/>
       <w:r>
         <w:rPr>
           <w:lang w:val="en-US"/>
         </w:rPr>
-        <w:t>totalPassengers</w:t>
-      </w:r>
-      <w:proofErr w:type="spellEnd"/>
+        <w:t>total</w:t>
+      </w:r>
       <w:proofErr w:type="gramEnd"/>
       <w:r>
         <w:rPr>
@@ -1286,15 +1284,13 @@
         </w:rPr>
         <w:t xml:space="preserve">  </w:t>
       </w:r>
-      <w:proofErr w:type="spellStart"/>
       <w:proofErr w:type="gramStart"/>
       <w:r>
         <w:rPr>
           <w:lang w:val="en-US"/>
         </w:rPr>
-        <w:t>totalPassengers</w:t>
-      </w:r>
-      <w:proofErr w:type="spellEnd"/>
+        <w:t>total</w:t>
+      </w:r>
       <w:proofErr w:type="gramEnd"/>
       <w:r>
         <w:rPr>
@@ -1316,14 +1312,8 @@
         </w:rPr>
         <w:t>}}, {$limit: 10}, {$skip: 3}]</w:t>
       </w:r>
-    </w:p>
-    <w:p>
-      <w:pPr>
-        <w:pStyle w:val="a6"/>
-        <w:rPr>
-          <w:lang w:val="en-US"/>
-        </w:rPr>
-      </w:pPr>
+      <w:bookmarkStart w:id="0" w:name="_GoBack"/>
+      <w:bookmarkEnd w:id="0"/>
     </w:p>
     <w:p>
       <w:pPr>
@@ -1338,10 +1328,10 @@
           <w:lang w:eastAsia="ru-RU"/>
         </w:rPr>
         <w:drawing>
-          <wp:inline distT="0" distB="0" distL="0" distR="0" wp14:anchorId="6A81C2BB" wp14:editId="0F187ABF">
-            <wp:extent cx="5940425" cy="2641892"/>
-            <wp:effectExtent l="0" t="0" r="3175" b="6350"/>
-            <wp:docPr id="7" name="Рисунок 7"/>
+          <wp:inline distT="0" distB="0" distL="0" distR="0" wp14:anchorId="513A5DB0" wp14:editId="42920469">
+            <wp:extent cx="5940425" cy="2409523"/>
+            <wp:effectExtent l="0" t="0" r="3175" b="0"/>
+            <wp:docPr id="11" name="Рисунок 11"/>
             <wp:cNvGraphicFramePr>
               <a:graphicFrameLocks xmlns:a="http://schemas.openxmlformats.org/drawingml/2006/main" noChangeAspect="1"/>
             </wp:cNvGraphicFramePr>
@@ -1361,7 +1351,7 @@
                   <pic:spPr>
                     <a:xfrm>
                       <a:off x="0" y="0"/>
-                      <a:ext cx="5940425" cy="2641892"/>
+                      <a:ext cx="5940425" cy="2409523"/>
                     </a:xfrm>
                     <a:prstGeom prst="rect">
                       <a:avLst/>
@@ -1394,57 +1384,57 @@
         <w:rPr>
           <w:lang w:val="en-US"/>
         </w:rPr>
+        <w:t>3.5</w:t>
+      </w:r>
+    </w:p>
+    <w:p>
+      <w:pPr>
+        <w:pStyle w:val="a6"/>
+        <w:rPr>
+          <w:lang w:val="en-US"/>
+        </w:rPr>
+      </w:pPr>
+      <w:r>
+        <w:rPr>
+          <w:lang w:val="en-US"/>
+        </w:rPr>
+        <w:t>[{</w:t>
+      </w:r>
+    </w:p>
+    <w:p>
+      <w:pPr>
+        <w:pStyle w:val="a6"/>
+        <w:rPr>
+          <w:lang w:val="en-US"/>
+        </w:rPr>
+      </w:pPr>
+      <w:r>
+        <w:rPr>
+          <w:lang w:val="en-US"/>
+        </w:rPr>
+        <w:t xml:space="preserve">    </w:t>
+      </w:r>
+      <w:proofErr w:type="gramStart"/>
+      <w:r>
+        <w:rPr>
+          <w:lang w:val="en-US"/>
+        </w:rPr>
+        <w:t>$match: {</w:t>
+      </w:r>
+      <w:proofErr w:type="gramEnd"/>
+    </w:p>
+    <w:p>
+      <w:pPr>
+        <w:pStyle w:val="a6"/>
+        <w:rPr>
+          <w:lang w:val="en-US"/>
+        </w:rPr>
+      </w:pPr>
+      <w:r>
+        <w:rPr>
+          <w:lang w:val="en-US"/>
+        </w:rPr>
         <w:lastRenderedPageBreak/>
-        <w:t>3.5</w:t>
-      </w:r>
-    </w:p>
-    <w:p>
-      <w:pPr>
-        <w:pStyle w:val="a6"/>
-        <w:rPr>
-          <w:lang w:val="en-US"/>
-        </w:rPr>
-      </w:pPr>
-      <w:r>
-        <w:rPr>
-          <w:lang w:val="en-US"/>
-        </w:rPr>
-        <w:t>[{</w:t>
-      </w:r>
-    </w:p>
-    <w:p>
-      <w:pPr>
-        <w:pStyle w:val="a6"/>
-        <w:rPr>
-          <w:lang w:val="en-US"/>
-        </w:rPr>
-      </w:pPr>
-      <w:r>
-        <w:rPr>
-          <w:lang w:val="en-US"/>
-        </w:rPr>
-        <w:t xml:space="preserve">    </w:t>
-      </w:r>
-      <w:proofErr w:type="gramStart"/>
-      <w:r>
-        <w:rPr>
-          <w:lang w:val="en-US"/>
-        </w:rPr>
-        <w:t>$match: {</w:t>
-      </w:r>
-      <w:proofErr w:type="gramEnd"/>
-    </w:p>
-    <w:p>
-      <w:pPr>
-        <w:pStyle w:val="a6"/>
-        <w:rPr>
-          <w:lang w:val="en-US"/>
-        </w:rPr>
-      </w:pPr>
-      <w:r>
-        <w:rPr>
-          <w:lang w:val="en-US"/>
-        </w:rPr>
         <w:t xml:space="preserve">        </w:t>
       </w:r>
       <w:proofErr w:type="spellStart"/>
@@ -2309,7 +2299,6 @@
         <w:rPr>
           <w:lang w:val="en-US"/>
         </w:rPr>
-        <w:lastRenderedPageBreak/>
         <w:t>}]</w:t>
       </w:r>
     </w:p>
@@ -2333,6 +2322,7 @@
           <w:noProof/>
           <w:lang w:eastAsia="ru-RU"/>
         </w:rPr>
+        <w:lastRenderedPageBreak/>
         <w:drawing>
           <wp:inline distT="0" distB="0" distL="0" distR="0" wp14:anchorId="1CF454F9" wp14:editId="646C927F">
             <wp:extent cx="4543425" cy="6772275"/>
@@ -2471,11 +2461,8 @@
         <w:rPr>
           <w:lang w:val="en-US"/>
         </w:rPr>
-        <w:lastRenderedPageBreak/>
         <w:t>4. Enron</w:t>
       </w:r>
-      <w:bookmarkStart w:id="0" w:name="_GoBack"/>
-      <w:bookmarkEnd w:id="0"/>
     </w:p>
     <w:p>
       <w:pPr>

</xml_diff>